<commit_message>
solucion de la tarea 2 completada
</commit_message>
<xml_diff>
--- a/tarea-2/solucion-tarea-2.docx
+++ b/tarea-2/solucion-tarea-2.docx
@@ -48,225 +48,8 @@
         <w:rPr>
           <w:b/>
           <w:bCs/>
-        </w:rPr>
-      </w:pPr>
-      <w:r>
-        <w:rPr>
-          <w:b/>
-          <w:bCs/>
-        </w:rPr>
-        <w:t xml:space="preserve">1. </w:t>
-      </w:r>
-      <w:r>
-        <w:rPr>
-          <w:b/>
-          <w:bCs/>
-        </w:rPr>
-        <w:t xml:space="preserve">¿Qué significa LLM (Large Language Model)? </w:t>
-      </w:r>
-    </w:p>
-    <w:p>
-      <w:pPr>
-        <w:pStyle w:val="Sinespaciado"/>
-      </w:pPr>
-      <w:r>
-        <w:t xml:space="preserve">Un LLM es un sistema de IA entrenado con un gran volumen de texto para generar lenguaje </w:t>
-      </w:r>
-      <w:r>
-        <w:t>(humano) de forma natural y coherente</w:t>
-      </w:r>
-    </w:p>
-    <w:p>
-      <w:pPr>
-        <w:pStyle w:val="Sinespaciado"/>
-      </w:pPr>
-    </w:p>
-    <w:p>
-      <w:pPr>
-        <w:pStyle w:val="Sinespaciado"/>
-        <w:rPr>
-          <w:b/>
-          <w:bCs/>
-        </w:rPr>
-      </w:pPr>
-      <w:r>
-        <w:rPr>
-          <w:b/>
-          <w:bCs/>
-        </w:rPr>
-        <w:t xml:space="preserve">2. </w:t>
-      </w:r>
-      <w:r>
-        <w:rPr>
-          <w:b/>
-          <w:bCs/>
-        </w:rPr>
-        <w:t xml:space="preserve">¿Qué tipo de tareas puede realizar un LLM? </w:t>
-      </w:r>
-    </w:p>
-    <w:p>
-      <w:pPr>
-        <w:pStyle w:val="Sinespaciado"/>
-      </w:pPr>
-      <w:r>
-        <w:t>Se utilizan en aplicaciones generadoras de contenido (resúmenes, artículos</w:t>
-      </w:r>
-      <w:r>
-        <w:t>, textos…), traducir idiomas, responder a preguntas y completar textos</w:t>
-      </w:r>
-      <w:r>
-        <w:t>.</w:t>
-      </w:r>
-    </w:p>
-    <w:p>
-      <w:pPr>
-        <w:pStyle w:val="Sinespaciado"/>
-      </w:pPr>
-    </w:p>
-    <w:p>
-      <w:pPr>
-        <w:pStyle w:val="Sinespaciado"/>
-        <w:rPr>
-          <w:b/>
-          <w:bCs/>
-        </w:rPr>
-      </w:pPr>
-      <w:r>
-        <w:rPr>
-          <w:b/>
-          <w:bCs/>
-        </w:rPr>
-        <w:t xml:space="preserve">3. </w:t>
-      </w:r>
-      <w:r>
-        <w:rPr>
-          <w:b/>
-          <w:bCs/>
-        </w:rPr>
-        <w:t xml:space="preserve">¿Cuál es la diferencia entre IA tradicional y IA generativa? </w:t>
-      </w:r>
-    </w:p>
-    <w:p>
-      <w:pPr>
-        <w:pStyle w:val="Sinespaciado"/>
-      </w:pPr>
-      <w:r>
-        <w:t xml:space="preserve">La </w:t>
-      </w:r>
-      <w:r>
-        <w:t xml:space="preserve">IA </w:t>
-      </w:r>
-      <w:r>
-        <w:t>tradicional analiza los datos</w:t>
-      </w:r>
-      <w:r>
-        <w:t xml:space="preserve"> ya sea de internet o los utilizados para hablar con ellos</w:t>
-      </w:r>
-      <w:r>
-        <w:t xml:space="preserve"> y la IA generativa crea nuevo contenido</w:t>
-      </w:r>
-      <w:r>
-        <w:t xml:space="preserve"> (imágenes, música, código)</w:t>
-      </w:r>
-      <w:r>
-        <w:t xml:space="preserve"> basándose en la gran cantidad de datos estudiados</w:t>
-      </w:r>
-    </w:p>
-    <w:p>
-      <w:pPr>
-        <w:pStyle w:val="Sinespaciado"/>
-      </w:pPr>
-    </w:p>
-    <w:p>
-      <w:pPr>
-        <w:pStyle w:val="Sinespaciado"/>
-        <w:rPr>
-          <w:b/>
-          <w:bCs/>
-        </w:rPr>
-      </w:pPr>
-      <w:r>
-        <w:rPr>
-          <w:b/>
-          <w:bCs/>
-        </w:rPr>
-        <w:t xml:space="preserve">4. </w:t>
-      </w:r>
-      <w:r>
-        <w:rPr>
-          <w:b/>
-          <w:bCs/>
-        </w:rPr>
-        <w:t xml:space="preserve">¿Qué ventajas tiene usar modelos locales como Ollama frente a usar modelos en la nube? </w:t>
-      </w:r>
-    </w:p>
-    <w:p>
-      <w:pPr>
-        <w:pStyle w:val="Sinespaciado"/>
-      </w:pPr>
-      <w:r>
-        <w:t>En los modelos locales no utilizas internet y por lo tanto tus datos no son enviados a ningún servidor.</w:t>
-      </w:r>
-    </w:p>
-    <w:p>
-      <w:pPr>
-        <w:pStyle w:val="Sinespaciado"/>
-      </w:pPr>
-      <w:r>
-        <w:t>Los modelos locales son gratuitos una vez instalados.</w:t>
-      </w:r>
-    </w:p>
-    <w:p>
-      <w:pPr>
-        <w:pStyle w:val="Sinespaciado"/>
-      </w:pPr>
-      <w:r>
-        <w:t>Los modelos locales puedes personalizarlos a tu gusto, ya que es tuyo, con tus datos si quieres ya que nadie lo va a utilizar.</w:t>
-      </w:r>
-    </w:p>
-    <w:p>
-      <w:pPr>
-        <w:pStyle w:val="Sinespaciado"/>
-      </w:pPr>
-    </w:p>
-    <w:p>
-      <w:pPr>
-        <w:pStyle w:val="Sinespaciado"/>
-        <w:rPr>
-          <w:b/>
-          <w:bCs/>
-        </w:rPr>
-      </w:pPr>
-      <w:r>
-        <w:rPr>
-          <w:b/>
-          <w:bCs/>
-        </w:rPr>
-        <w:t>¿Qué precauciones éticas crees que deben tenerse al usar modelos de IA?</w:t>
-      </w:r>
-    </w:p>
-    <w:p>
-      <w:pPr>
-        <w:pStyle w:val="Sinespaciado"/>
-      </w:pPr>
-      <w:r>
-        <w:t>Tener en cuenta los datos que enviamos (si es un modelo en la nube), si somos los propietarios de algún modelo informar a los usuarios de que los datos que envíen serán utilizados.</w:t>
-      </w:r>
-    </w:p>
-    <w:p>
-      <w:r>
-        <w:br w:type="page"/>
-      </w:r>
-    </w:p>
-    <w:p>
-      <w:pPr>
-        <w:pStyle w:val="Sinespaciado"/>
-        <w:rPr>
-          <w:b/>
-          <w:bCs/>
           <w:i/>
           <w:iCs/>
-          <w:u w:val="single"/>
         </w:rPr>
       </w:pPr>
       <w:r>
@@ -275,10 +58,230 @@
           <w:bCs/>
           <w:i/>
           <w:iCs/>
-          <w:u w:val="single"/>
-        </w:rPr>
-        <w:lastRenderedPageBreak/>
-        <w:t>Instalación y prueba de Ollama</w:t>
+        </w:rPr>
+        <w:t>Parte 1: Introducción teórica</w:t>
+      </w:r>
+    </w:p>
+    <w:p>
+      <w:pPr>
+        <w:pStyle w:val="Sinespaciado"/>
+        <w:rPr>
+          <w:b/>
+          <w:bCs/>
+        </w:rPr>
+      </w:pPr>
+      <w:r>
+        <w:rPr>
+          <w:b/>
+          <w:bCs/>
+        </w:rPr>
+        <w:t xml:space="preserve">1. </w:t>
+      </w:r>
+      <w:r>
+        <w:rPr>
+          <w:b/>
+          <w:bCs/>
+        </w:rPr>
+        <w:t xml:space="preserve">¿Qué significa LLM (Large Language Model)? </w:t>
+      </w:r>
+    </w:p>
+    <w:p>
+      <w:pPr>
+        <w:pStyle w:val="Sinespaciado"/>
+      </w:pPr>
+      <w:r>
+        <w:t xml:space="preserve">Un LLM es un sistema de IA entrenado con un gran volumen de texto para generar lenguaje </w:t>
+      </w:r>
+      <w:r>
+        <w:t>(humano) de forma natural y coherente</w:t>
+      </w:r>
+      <w:r>
+        <w:t>.</w:t>
+      </w:r>
+    </w:p>
+    <w:p>
+      <w:pPr>
+        <w:pStyle w:val="Sinespaciado"/>
+      </w:pPr>
+    </w:p>
+    <w:p>
+      <w:pPr>
+        <w:pStyle w:val="Sinespaciado"/>
+        <w:rPr>
+          <w:b/>
+          <w:bCs/>
+        </w:rPr>
+      </w:pPr>
+      <w:r>
+        <w:rPr>
+          <w:b/>
+          <w:bCs/>
+        </w:rPr>
+        <w:t xml:space="preserve">2. </w:t>
+      </w:r>
+      <w:r>
+        <w:rPr>
+          <w:b/>
+          <w:bCs/>
+        </w:rPr>
+        <w:t xml:space="preserve">¿Qué tipo de tareas puede realizar un LLM? </w:t>
+      </w:r>
+    </w:p>
+    <w:p>
+      <w:pPr>
+        <w:pStyle w:val="Sinespaciado"/>
+      </w:pPr>
+      <w:r>
+        <w:t>Se utilizan en aplicaciones generadoras de contenido (resúmenes, artículos</w:t>
+      </w:r>
+      <w:r>
+        <w:t>, textos…), traducir idiomas, responder a preguntas y completar textos</w:t>
+      </w:r>
+      <w:r>
+        <w:t>.</w:t>
+      </w:r>
+    </w:p>
+    <w:p>
+      <w:pPr>
+        <w:pStyle w:val="Sinespaciado"/>
+      </w:pPr>
+    </w:p>
+    <w:p>
+      <w:pPr>
+        <w:pStyle w:val="Sinespaciado"/>
+        <w:rPr>
+          <w:b/>
+          <w:bCs/>
+        </w:rPr>
+      </w:pPr>
+      <w:r>
+        <w:rPr>
+          <w:b/>
+          <w:bCs/>
+        </w:rPr>
+        <w:t xml:space="preserve">3. </w:t>
+      </w:r>
+      <w:r>
+        <w:rPr>
+          <w:b/>
+          <w:bCs/>
+        </w:rPr>
+        <w:t xml:space="preserve">¿Cuál es la diferencia entre IA tradicional y IA generativa? </w:t>
+      </w:r>
+    </w:p>
+    <w:p>
+      <w:pPr>
+        <w:pStyle w:val="Sinespaciado"/>
+      </w:pPr>
+      <w:r>
+        <w:t xml:space="preserve">La </w:t>
+      </w:r>
+      <w:r>
+        <w:t xml:space="preserve">IA </w:t>
+      </w:r>
+      <w:r>
+        <w:t>tradicional analiza los datos</w:t>
+      </w:r>
+      <w:r>
+        <w:t xml:space="preserve"> ya sea de internet o los utilizados para hablar con ellos</w:t>
+      </w:r>
+      <w:r>
+        <w:t xml:space="preserve"> y la IA generativa crea nuevo contenido</w:t>
+      </w:r>
+      <w:r>
+        <w:t xml:space="preserve"> (imágenes, música, código)</w:t>
+      </w:r>
+      <w:r>
+        <w:t xml:space="preserve"> basándose en la gran cantidad de datos estudiados</w:t>
+      </w:r>
+      <w:r>
+        <w:t>.</w:t>
+      </w:r>
+    </w:p>
+    <w:p>
+      <w:pPr>
+        <w:pStyle w:val="Sinespaciado"/>
+      </w:pPr>
+    </w:p>
+    <w:p>
+      <w:pPr>
+        <w:pStyle w:val="Sinespaciado"/>
+        <w:rPr>
+          <w:b/>
+          <w:bCs/>
+        </w:rPr>
+      </w:pPr>
+      <w:r>
+        <w:rPr>
+          <w:b/>
+          <w:bCs/>
+        </w:rPr>
+        <w:t xml:space="preserve">4. </w:t>
+      </w:r>
+      <w:r>
+        <w:rPr>
+          <w:b/>
+          <w:bCs/>
+        </w:rPr>
+        <w:t xml:space="preserve">¿Qué ventajas tiene usar modelos locales como Ollama frente a usar modelos en la nube? </w:t>
+      </w:r>
+    </w:p>
+    <w:p>
+      <w:pPr>
+        <w:pStyle w:val="Sinespaciado"/>
+      </w:pPr>
+      <w:r>
+        <w:t>En los modelos locales no utilizas internet y por lo tanto tus datos no son enviados a ningún servidor.</w:t>
+      </w:r>
+    </w:p>
+    <w:p>
+      <w:pPr>
+        <w:pStyle w:val="Sinespaciado"/>
+      </w:pPr>
+      <w:r>
+        <w:t>Los modelos locales son gratuitos una vez instalados.</w:t>
+      </w:r>
+    </w:p>
+    <w:p>
+      <w:pPr>
+        <w:pStyle w:val="Sinespaciado"/>
+      </w:pPr>
+      <w:r>
+        <w:t>Los modelos locales puedes personalizarlos a tu gusto, ya que es tuyo, con tus datos si quieres ya que nadie lo va a utilizar.</w:t>
+      </w:r>
+    </w:p>
+    <w:p>
+      <w:pPr>
+        <w:pStyle w:val="Sinespaciado"/>
+      </w:pPr>
+    </w:p>
+    <w:p>
+      <w:pPr>
+        <w:pStyle w:val="Sinespaciado"/>
+        <w:rPr>
+          <w:b/>
+          <w:bCs/>
+        </w:rPr>
+      </w:pPr>
+      <w:r>
+        <w:rPr>
+          <w:b/>
+          <w:bCs/>
+        </w:rPr>
+        <w:t>¿Qué precauciones éticas crees que deben tenerse al usar modelos de IA?</w:t>
+      </w:r>
+    </w:p>
+    <w:p>
+      <w:pPr>
+        <w:pStyle w:val="Sinespaciado"/>
+      </w:pPr>
+      <w:r>
+        <w:t>Tener en cuenta los datos que enviamos (si es un modelo en la nube), si somos los propietarios de algún modelo informar a los usuarios de que los datos que envíen serán utilizados.</w:t>
+      </w:r>
+    </w:p>
+    <w:p>
+      <w:r>
+        <w:br w:type="page"/>
       </w:r>
     </w:p>
     <w:p>
@@ -289,25 +292,74 @@
           <w:bCs/>
           <w:i/>
           <w:iCs/>
+        </w:rPr>
+      </w:pPr>
+      <w:r>
+        <w:rPr>
+          <w:b/>
+          <w:bCs/>
+          <w:i/>
+          <w:iCs/>
+        </w:rPr>
+        <w:lastRenderedPageBreak/>
+        <w:t xml:space="preserve">Parte 2: </w:t>
+      </w:r>
+      <w:r>
+        <w:rPr>
+          <w:b/>
+          <w:bCs/>
+          <w:i/>
+          <w:iCs/>
+        </w:rPr>
+        <w:t>Instalación y prueba de Ollama</w:t>
+      </w:r>
+    </w:p>
+    <w:p>
+      <w:pPr>
+        <w:pStyle w:val="Sinespaciado"/>
+        <w:rPr>
           <w:sz w:val="20"/>
           <w:szCs w:val="20"/>
-          <w:u w:val="single"/>
-        </w:rPr>
-      </w:pPr>
-    </w:p>
-    <w:p>
-      <w:pPr>
-        <w:pStyle w:val="Sinespaciado"/>
-      </w:pPr>
-      <w:r>
-        <w:t>1. Descargamos el .exe desde su página web oficial</w:t>
-      </w:r>
-    </w:p>
-    <w:p>
-      <w:pPr>
-        <w:pStyle w:val="Sinespaciado"/>
-      </w:pPr>
-      <w:r>
+        </w:rPr>
+      </w:pPr>
+    </w:p>
+    <w:p>
+      <w:pPr>
+        <w:pStyle w:val="Sinespaciado"/>
+      </w:pPr>
+      <w:r>
+        <w:t xml:space="preserve">1. Descargamos </w:t>
+      </w:r>
+      <w:r>
+        <w:t>el</w:t>
+      </w:r>
+      <w:r>
+        <w:t xml:space="preserve"> </w:t>
+      </w:r>
+      <w:r>
+        <w:t>“</w:t>
+      </w:r>
+      <w:r>
+        <w:t>.exe</w:t>
+      </w:r>
+      <w:r>
+        <w:t>”</w:t>
+      </w:r>
+      <w:r>
+        <w:t xml:space="preserve"> desde su página web oficial</w:t>
+      </w:r>
+      <w:r>
+        <w:t>.</w:t>
+      </w:r>
+    </w:p>
+    <w:p>
+      <w:pPr>
+        <w:pStyle w:val="Sinespaciado"/>
+      </w:pPr>
+      <w:r>
+        <w:rPr>
+          <w:noProof/>
+        </w:rPr>
         <w:drawing>
           <wp:inline distT="0" distB="0" distL="0" distR="0" wp14:anchorId="7BFE87CA" wp14:editId="6EAC37DB">
             <wp:extent cx="1476581" cy="362001"/>
@@ -349,15 +401,38 @@
       <w:pPr>
         <w:pStyle w:val="Sinespaciado"/>
       </w:pPr>
-      <w:r>
-        <w:t>Ejecutamos el .exe y finalizamos su instalación</w:t>
-      </w:r>
-    </w:p>
-    <w:p>
-      <w:pPr>
-        <w:pStyle w:val="Sinespaciado"/>
-      </w:pPr>
-      <w:r>
+    </w:p>
+    <w:p>
+      <w:pPr>
+        <w:pStyle w:val="Sinespaciado"/>
+      </w:pPr>
+      <w:r>
+        <w:t xml:space="preserve">Ejecutamos el </w:t>
+      </w:r>
+      <w:r>
+        <w:t>“</w:t>
+      </w:r>
+      <w:r>
+        <w:t>.exe</w:t>
+      </w:r>
+      <w:r>
+        <w:t>”</w:t>
+      </w:r>
+      <w:r>
+        <w:t xml:space="preserve"> y finalizamos su instalación</w:t>
+      </w:r>
+      <w:r>
+        <w:t>.</w:t>
+      </w:r>
+    </w:p>
+    <w:p>
+      <w:pPr>
+        <w:pStyle w:val="Sinespaciado"/>
+      </w:pPr>
+      <w:r>
+        <w:rPr>
+          <w:noProof/>
+        </w:rPr>
         <w:drawing>
           <wp:inline distT="0" distB="0" distL="0" distR="0" wp14:anchorId="0B59F2F9" wp14:editId="527081A2">
             <wp:extent cx="2908300" cy="2240732"/>
@@ -412,15 +487,33 @@
       <w:r>
         <w:t xml:space="preserve">2. </w:t>
       </w:r>
-    </w:p>
-    <w:p>
-      <w:pPr>
-        <w:pStyle w:val="Sinespaciado"/>
-      </w:pPr>
-      <w:r>
+      <w:r>
+        <w:t>Verificamos que funciona con el comando ollama run llama3 en el cmd de nuestro ordenador</w:t>
+      </w:r>
+      <w:r>
+        <w:t>. La primera vez se in</w:t>
+      </w:r>
+      <w:r>
+        <w:t>s</w:t>
+      </w:r>
+      <w:r>
+        <w:t>talará el modelo</w:t>
+      </w:r>
+      <w:r>
+        <w:t>.</w:t>
+      </w:r>
+    </w:p>
+    <w:p>
+      <w:pPr>
+        <w:pStyle w:val="Sinespaciado"/>
+      </w:pPr>
+      <w:r>
+        <w:rPr>
+          <w:noProof/>
+        </w:rPr>
         <w:drawing>
-          <wp:inline distT="0" distB="0" distL="0" distR="0" wp14:anchorId="0D99A9D4" wp14:editId="6A7677D4">
-            <wp:extent cx="5400040" cy="2744470"/>
+          <wp:inline distT="0" distB="0" distL="0" distR="0" wp14:anchorId="0D99A9D4" wp14:editId="67ED5075">
+            <wp:extent cx="5400040" cy="958850"/>
             <wp:effectExtent l="0" t="0" r="0" b="0"/>
             <wp:docPr id="184442665" name="Imagen 1"/>
             <wp:cNvGraphicFramePr>
@@ -433,8 +526,72 @@
                     <pic:cNvPr id="184442665" name=""/>
                     <pic:cNvPicPr/>
                   </pic:nvPicPr>
+                  <pic:blipFill rotWithShape="1">
+                    <a:blip r:embed="rId7"/>
+                    <a:srcRect b="65063"/>
+                    <a:stretch>
+                      <a:fillRect/>
+                    </a:stretch>
+                  </pic:blipFill>
+                  <pic:spPr bwMode="auto">
+                    <a:xfrm>
+                      <a:off x="0" y="0"/>
+                      <a:ext cx="5400040" cy="958850"/>
+                    </a:xfrm>
+                    <a:prstGeom prst="rect">
+                      <a:avLst/>
+                    </a:prstGeom>
+                    <a:ln>
+                      <a:noFill/>
+                    </a:ln>
+                    <a:extLst>
+                      <a:ext uri="{53640926-AAD7-44D8-BBD7-CCE9431645EC}">
+                        <a14:shadowObscured xmlns:a14="http://schemas.microsoft.com/office/drawing/2010/main"/>
+                      </a:ext>
+                    </a:extLst>
+                  </pic:spPr>
+                </pic:pic>
+              </a:graphicData>
+            </a:graphic>
+          </wp:inline>
+        </w:drawing>
+      </w:r>
+    </w:p>
+    <w:p>
+      <w:pPr>
+        <w:pStyle w:val="Sinespaciado"/>
+      </w:pPr>
+    </w:p>
+    <w:p>
+      <w:pPr>
+        <w:pStyle w:val="Sinespaciado"/>
+      </w:pPr>
+      <w:r>
+        <w:t xml:space="preserve">Hacemos una pregunta simple al modelo. </w:t>
+      </w:r>
+    </w:p>
+    <w:p>
+      <w:pPr>
+        <w:pStyle w:val="Sinespaciado"/>
+      </w:pPr>
+      <w:r>
+        <w:drawing>
+          <wp:inline distT="0" distB="0" distL="0" distR="0" wp14:anchorId="67E65163" wp14:editId="0222F272">
+            <wp:extent cx="5400040" cy="585470"/>
+            <wp:effectExtent l="0" t="0" r="0" b="5080"/>
+            <wp:docPr id="968980815" name="Imagen 1"/>
+            <wp:cNvGraphicFramePr>
+              <a:graphicFrameLocks xmlns:a="http://schemas.openxmlformats.org/drawingml/2006/main" noChangeAspect="1"/>
+            </wp:cNvGraphicFramePr>
+            <a:graphic xmlns:a="http://schemas.openxmlformats.org/drawingml/2006/main">
+              <a:graphicData uri="http://schemas.openxmlformats.org/drawingml/2006/picture">
+                <pic:pic xmlns:pic="http://schemas.openxmlformats.org/drawingml/2006/picture">
+                  <pic:nvPicPr>
+                    <pic:cNvPr id="968980815" name=""/>
+                    <pic:cNvPicPr/>
+                  </pic:nvPicPr>
                   <pic:blipFill>
-                    <a:blip r:embed="rId7"/>
+                    <a:blip r:embed="rId8"/>
                     <a:stretch>
                       <a:fillRect/>
                     </a:stretch>
@@ -442,7 +599,7 @@
                   <pic:spPr>
                     <a:xfrm>
                       <a:off x="0" y="0"/>
-                      <a:ext cx="5400040" cy="2744470"/>
+                      <a:ext cx="5400040" cy="585470"/>
                     </a:xfrm>
                     <a:prstGeom prst="rect">
                       <a:avLst/>
@@ -467,8 +624,847 @@
     </w:p>
     <w:p>
       <w:pPr>
-        <w:pStyle w:val="Sinespaciado"/>
-      </w:pPr>
+        <w:rPr>
+          <w:noProof/>
+        </w:rPr>
+      </w:pPr>
+      <w:r>
+        <w:rPr>
+          <w:noProof/>
+        </w:rPr>
+        <w:br w:type="page"/>
+      </w:r>
+    </w:p>
+    <w:p>
+      <w:pPr>
+        <w:pStyle w:val="Sinespaciado"/>
+        <w:rPr>
+          <w:b/>
+          <w:bCs/>
+          <w:i/>
+          <w:iCs/>
+        </w:rPr>
+      </w:pPr>
+      <w:r>
+        <w:rPr>
+          <w:b/>
+          <w:bCs/>
+          <w:i/>
+          <w:iCs/>
+        </w:rPr>
+        <w:lastRenderedPageBreak/>
+        <w:t>Parte 3: Creación de tu primer modelo personalizado</w:t>
+      </w:r>
+    </w:p>
+    <w:p>
+      <w:pPr>
+        <w:pStyle w:val="Sinespaciado"/>
+      </w:pPr>
+    </w:p>
+    <w:p>
+      <w:pPr>
+        <w:pStyle w:val="Sinespaciado"/>
+      </w:pPr>
+      <w:r>
+        <w:t>1. Creamos nuestro primer modelo añadiéndole un promt para ello</w:t>
+      </w:r>
+      <w:r>
+        <w:t>.</w:t>
+      </w:r>
+    </w:p>
+    <w:p>
+      <w:pPr>
+        <w:pStyle w:val="Sinespaciado"/>
+      </w:pPr>
+      <w:r>
+        <w:drawing>
+          <wp:inline distT="0" distB="0" distL="0" distR="0" wp14:anchorId="3BA85ED8" wp14:editId="764ED241">
+            <wp:extent cx="5400040" cy="316230"/>
+            <wp:effectExtent l="0" t="0" r="0" b="7620"/>
+            <wp:docPr id="1129601056" name="Imagen 1"/>
+            <wp:cNvGraphicFramePr>
+              <a:graphicFrameLocks xmlns:a="http://schemas.openxmlformats.org/drawingml/2006/main" noChangeAspect="1"/>
+            </wp:cNvGraphicFramePr>
+            <a:graphic xmlns:a="http://schemas.openxmlformats.org/drawingml/2006/main">
+              <a:graphicData uri="http://schemas.openxmlformats.org/drawingml/2006/picture">
+                <pic:pic xmlns:pic="http://schemas.openxmlformats.org/drawingml/2006/picture">
+                  <pic:nvPicPr>
+                    <pic:cNvPr id="1129601056" name=""/>
+                    <pic:cNvPicPr/>
+                  </pic:nvPicPr>
+                  <pic:blipFill>
+                    <a:blip r:embed="rId9"/>
+                    <a:stretch>
+                      <a:fillRect/>
+                    </a:stretch>
+                  </pic:blipFill>
+                  <pic:spPr>
+                    <a:xfrm>
+                      <a:off x="0" y="0"/>
+                      <a:ext cx="5400040" cy="316230"/>
+                    </a:xfrm>
+                    <a:prstGeom prst="rect">
+                      <a:avLst/>
+                    </a:prstGeom>
+                  </pic:spPr>
+                </pic:pic>
+              </a:graphicData>
+            </a:graphic>
+          </wp:inline>
+        </w:drawing>
+      </w:r>
+    </w:p>
+    <w:p>
+      <w:pPr>
+        <w:pStyle w:val="Sinespaciado"/>
+      </w:pPr>
+    </w:p>
+    <w:p>
+      <w:pPr>
+        <w:pStyle w:val="Sinespaciado"/>
+      </w:pPr>
+      <w:r>
+        <w:t>Creamos el Modelfile</w:t>
+      </w:r>
+      <w:r>
+        <w:t>.</w:t>
+      </w:r>
+    </w:p>
+    <w:p>
+      <w:pPr>
+        <w:pStyle w:val="Sinespaciado"/>
+      </w:pPr>
+      <w:r>
+        <w:drawing>
+          <wp:inline distT="0" distB="0" distL="0" distR="0" wp14:anchorId="572F1231" wp14:editId="6B7DAD6E">
+            <wp:extent cx="5400040" cy="582930"/>
+            <wp:effectExtent l="0" t="0" r="0" b="7620"/>
+            <wp:docPr id="1397476886" name="Imagen 1"/>
+            <wp:cNvGraphicFramePr>
+              <a:graphicFrameLocks xmlns:a="http://schemas.openxmlformats.org/drawingml/2006/main" noChangeAspect="1"/>
+            </wp:cNvGraphicFramePr>
+            <a:graphic xmlns:a="http://schemas.openxmlformats.org/drawingml/2006/main">
+              <a:graphicData uri="http://schemas.openxmlformats.org/drawingml/2006/picture">
+                <pic:pic xmlns:pic="http://schemas.openxmlformats.org/drawingml/2006/picture">
+                  <pic:nvPicPr>
+                    <pic:cNvPr id="1397476886" name=""/>
+                    <pic:cNvPicPr/>
+                  </pic:nvPicPr>
+                  <pic:blipFill>
+                    <a:blip r:embed="rId10"/>
+                    <a:stretch>
+                      <a:fillRect/>
+                    </a:stretch>
+                  </pic:blipFill>
+                  <pic:spPr>
+                    <a:xfrm>
+                      <a:off x="0" y="0"/>
+                      <a:ext cx="5400040" cy="582930"/>
+                    </a:xfrm>
+                    <a:prstGeom prst="rect">
+                      <a:avLst/>
+                    </a:prstGeom>
+                  </pic:spPr>
+                </pic:pic>
+              </a:graphicData>
+            </a:graphic>
+          </wp:inline>
+        </w:drawing>
+      </w:r>
+    </w:p>
+    <w:p>
+      <w:pPr>
+        <w:pStyle w:val="Sinespaciado"/>
+      </w:pPr>
+    </w:p>
+    <w:p>
+      <w:pPr>
+        <w:pStyle w:val="Sinespaciado"/>
+      </w:pPr>
+      <w:r>
+        <w:t>Creamos el modelo desde ollama</w:t>
+      </w:r>
+      <w:r>
+        <w:t>.</w:t>
+      </w:r>
+    </w:p>
+    <w:p>
+      <w:pPr>
+        <w:pStyle w:val="Sinespaciado"/>
+      </w:pPr>
+      <w:r>
+        <w:drawing>
+          <wp:inline distT="0" distB="0" distL="0" distR="0" wp14:anchorId="240941F4" wp14:editId="56C4FA1A">
+            <wp:extent cx="5400040" cy="1105535"/>
+            <wp:effectExtent l="0" t="0" r="0" b="0"/>
+            <wp:docPr id="1909780214" name="Imagen 1"/>
+            <wp:cNvGraphicFramePr>
+              <a:graphicFrameLocks xmlns:a="http://schemas.openxmlformats.org/drawingml/2006/main" noChangeAspect="1"/>
+            </wp:cNvGraphicFramePr>
+            <a:graphic xmlns:a="http://schemas.openxmlformats.org/drawingml/2006/main">
+              <a:graphicData uri="http://schemas.openxmlformats.org/drawingml/2006/picture">
+                <pic:pic xmlns:pic="http://schemas.openxmlformats.org/drawingml/2006/picture">
+                  <pic:nvPicPr>
+                    <pic:cNvPr id="1909780214" name=""/>
+                    <pic:cNvPicPr/>
+                  </pic:nvPicPr>
+                  <pic:blipFill>
+                    <a:blip r:embed="rId11"/>
+                    <a:stretch>
+                      <a:fillRect/>
+                    </a:stretch>
+                  </pic:blipFill>
+                  <pic:spPr>
+                    <a:xfrm>
+                      <a:off x="0" y="0"/>
+                      <a:ext cx="5400040" cy="1105535"/>
+                    </a:xfrm>
+                    <a:prstGeom prst="rect">
+                      <a:avLst/>
+                    </a:prstGeom>
+                  </pic:spPr>
+                </pic:pic>
+              </a:graphicData>
+            </a:graphic>
+          </wp:inline>
+        </w:drawing>
+      </w:r>
+    </w:p>
+    <w:p>
+      <w:pPr>
+        <w:pStyle w:val="Sinespaciado"/>
+      </w:pPr>
+    </w:p>
+    <w:p>
+      <w:pPr>
+        <w:pStyle w:val="Sinespaciado"/>
+      </w:pPr>
+      <w:r>
+        <w:t xml:space="preserve">Ahora lo ejecutamos </w:t>
+      </w:r>
+      <w:r>
+        <w:t>y le hacemos una interacción de prueba</w:t>
+      </w:r>
+      <w:r>
+        <w:t>.</w:t>
+      </w:r>
+    </w:p>
+    <w:p>
+      <w:pPr>
+        <w:pStyle w:val="Sinespaciado"/>
+      </w:pPr>
+      <w:r>
+        <w:drawing>
+          <wp:inline distT="0" distB="0" distL="0" distR="0" wp14:anchorId="210EFD1C" wp14:editId="72CEF868">
+            <wp:extent cx="5400040" cy="738505"/>
+            <wp:effectExtent l="0" t="0" r="0" b="4445"/>
+            <wp:docPr id="388409099" name="Imagen 1"/>
+            <wp:cNvGraphicFramePr>
+              <a:graphicFrameLocks xmlns:a="http://schemas.openxmlformats.org/drawingml/2006/main" noChangeAspect="1"/>
+            </wp:cNvGraphicFramePr>
+            <a:graphic xmlns:a="http://schemas.openxmlformats.org/drawingml/2006/main">
+              <a:graphicData uri="http://schemas.openxmlformats.org/drawingml/2006/picture">
+                <pic:pic xmlns:pic="http://schemas.openxmlformats.org/drawingml/2006/picture">
+                  <pic:nvPicPr>
+                    <pic:cNvPr id="388409099" name=""/>
+                    <pic:cNvPicPr/>
+                  </pic:nvPicPr>
+                  <pic:blipFill>
+                    <a:blip r:embed="rId12"/>
+                    <a:stretch>
+                      <a:fillRect/>
+                    </a:stretch>
+                  </pic:blipFill>
+                  <pic:spPr>
+                    <a:xfrm>
+                      <a:off x="0" y="0"/>
+                      <a:ext cx="5400040" cy="738505"/>
+                    </a:xfrm>
+                    <a:prstGeom prst="rect">
+                      <a:avLst/>
+                    </a:prstGeom>
+                  </pic:spPr>
+                </pic:pic>
+              </a:graphicData>
+            </a:graphic>
+          </wp:inline>
+        </w:drawing>
+      </w:r>
+    </w:p>
+    <w:p>
+      <w:r>
+        <w:br w:type="page"/>
+      </w:r>
+    </w:p>
+    <w:p>
+      <w:pPr>
+        <w:pStyle w:val="Sinespaciado"/>
+        <w:rPr>
+          <w:b/>
+          <w:bCs/>
+          <w:i/>
+          <w:iCs/>
+        </w:rPr>
+      </w:pPr>
+      <w:r>
+        <w:rPr>
+          <w:b/>
+          <w:bCs/>
+          <w:i/>
+          <w:iCs/>
+        </w:rPr>
+        <w:lastRenderedPageBreak/>
+        <w:t>Parte 4: Personalización creativa</w:t>
+      </w:r>
+    </w:p>
+    <w:p>
+      <w:pPr>
+        <w:pStyle w:val="Sinespaciado"/>
+      </w:pPr>
+    </w:p>
+    <w:p>
+      <w:pPr>
+        <w:pStyle w:val="Sinespaciado"/>
+      </w:pPr>
+      <w:r>
+        <w:t>Vamos a crear un tutor sobre las capitales europeas donde nosotros vamos a decir una y este nos va a responder de que país es</w:t>
+      </w:r>
+      <w:r>
+        <w:t>.</w:t>
+      </w:r>
+    </w:p>
+    <w:p>
+      <w:pPr>
+        <w:pStyle w:val="Sinespaciado"/>
+      </w:pPr>
+    </w:p>
+    <w:p>
+      <w:pPr>
+        <w:pStyle w:val="Sinespaciado"/>
+      </w:pPr>
+      <w:r>
+        <w:t>Este sería mi promt del modelo</w:t>
+      </w:r>
+      <w:r>
+        <w:t>.</w:t>
+      </w:r>
+      <w:r>
+        <w:t xml:space="preserve"> </w:t>
+      </w:r>
+    </w:p>
+    <w:p>
+      <w:pPr>
+        <w:pStyle w:val="Sinespaciado"/>
+      </w:pPr>
+      <w:r>
+        <w:drawing>
+          <wp:inline distT="0" distB="0" distL="0" distR="0" wp14:anchorId="786946BA" wp14:editId="40A70550">
+            <wp:extent cx="5400040" cy="469265"/>
+            <wp:effectExtent l="0" t="0" r="0" b="6985"/>
+            <wp:docPr id="636885470" name="Imagen 1"/>
+            <wp:cNvGraphicFramePr>
+              <a:graphicFrameLocks xmlns:a="http://schemas.openxmlformats.org/drawingml/2006/main" noChangeAspect="1"/>
+            </wp:cNvGraphicFramePr>
+            <a:graphic xmlns:a="http://schemas.openxmlformats.org/drawingml/2006/main">
+              <a:graphicData uri="http://schemas.openxmlformats.org/drawingml/2006/picture">
+                <pic:pic xmlns:pic="http://schemas.openxmlformats.org/drawingml/2006/picture">
+                  <pic:nvPicPr>
+                    <pic:cNvPr id="636885470" name=""/>
+                    <pic:cNvPicPr/>
+                  </pic:nvPicPr>
+                  <pic:blipFill>
+                    <a:blip r:embed="rId13"/>
+                    <a:stretch>
+                      <a:fillRect/>
+                    </a:stretch>
+                  </pic:blipFill>
+                  <pic:spPr>
+                    <a:xfrm>
+                      <a:off x="0" y="0"/>
+                      <a:ext cx="5400040" cy="469265"/>
+                    </a:xfrm>
+                    <a:prstGeom prst="rect">
+                      <a:avLst/>
+                    </a:prstGeom>
+                  </pic:spPr>
+                </pic:pic>
+              </a:graphicData>
+            </a:graphic>
+          </wp:inline>
+        </w:drawing>
+      </w:r>
+    </w:p>
+    <w:p>
+      <w:pPr>
+        <w:pStyle w:val="Sinespaciado"/>
+      </w:pPr>
+    </w:p>
+    <w:p>
+      <w:pPr>
+        <w:pStyle w:val="Sinespaciado"/>
+      </w:pPr>
+      <w:r>
+        <w:t>Creamos y ejecutamos el modelo</w:t>
+      </w:r>
+      <w:r>
+        <w:t>.</w:t>
+      </w:r>
+    </w:p>
+    <w:p>
+      <w:pPr>
+        <w:pStyle w:val="Sinespaciado"/>
+      </w:pPr>
+      <w:r>
+        <w:drawing>
+          <wp:inline distT="0" distB="0" distL="0" distR="0" wp14:anchorId="1B805A87" wp14:editId="26209141">
+            <wp:extent cx="5400040" cy="1422400"/>
+            <wp:effectExtent l="0" t="0" r="0" b="6350"/>
+            <wp:docPr id="764546696" name="Imagen 1"/>
+            <wp:cNvGraphicFramePr>
+              <a:graphicFrameLocks xmlns:a="http://schemas.openxmlformats.org/drawingml/2006/main" noChangeAspect="1"/>
+            </wp:cNvGraphicFramePr>
+            <a:graphic xmlns:a="http://schemas.openxmlformats.org/drawingml/2006/main">
+              <a:graphicData uri="http://schemas.openxmlformats.org/drawingml/2006/picture">
+                <pic:pic xmlns:pic="http://schemas.openxmlformats.org/drawingml/2006/picture">
+                  <pic:nvPicPr>
+                    <pic:cNvPr id="764546696" name=""/>
+                    <pic:cNvPicPr/>
+                  </pic:nvPicPr>
+                  <pic:blipFill>
+                    <a:blip r:embed="rId14"/>
+                    <a:stretch>
+                      <a:fillRect/>
+                    </a:stretch>
+                  </pic:blipFill>
+                  <pic:spPr>
+                    <a:xfrm>
+                      <a:off x="0" y="0"/>
+                      <a:ext cx="5400040" cy="1422400"/>
+                    </a:xfrm>
+                    <a:prstGeom prst="rect">
+                      <a:avLst/>
+                    </a:prstGeom>
+                  </pic:spPr>
+                </pic:pic>
+              </a:graphicData>
+            </a:graphic>
+          </wp:inline>
+        </w:drawing>
+      </w:r>
+    </w:p>
+    <w:p>
+      <w:pPr>
+        <w:pStyle w:val="Sinespaciado"/>
+      </w:pPr>
+    </w:p>
+    <w:p>
+      <w:pPr>
+        <w:pStyle w:val="Sinespaciado"/>
+      </w:pPr>
+      <w:r>
+        <w:t>Algunos ejemplos:</w:t>
+      </w:r>
+    </w:p>
+    <w:p>
+      <w:pPr>
+        <w:pStyle w:val="Sinespaciado"/>
+      </w:pPr>
+      <w:r>
+        <w:drawing>
+          <wp:inline distT="0" distB="0" distL="0" distR="0" wp14:anchorId="3243F58C" wp14:editId="7D9199EE">
+            <wp:extent cx="5400040" cy="466090"/>
+            <wp:effectExtent l="0" t="0" r="0" b="0"/>
+            <wp:docPr id="784907352" name="Imagen 1"/>
+            <wp:cNvGraphicFramePr>
+              <a:graphicFrameLocks xmlns:a="http://schemas.openxmlformats.org/drawingml/2006/main" noChangeAspect="1"/>
+            </wp:cNvGraphicFramePr>
+            <a:graphic xmlns:a="http://schemas.openxmlformats.org/drawingml/2006/main">
+              <a:graphicData uri="http://schemas.openxmlformats.org/drawingml/2006/picture">
+                <pic:pic xmlns:pic="http://schemas.openxmlformats.org/drawingml/2006/picture">
+                  <pic:nvPicPr>
+                    <pic:cNvPr id="784907352" name=""/>
+                    <pic:cNvPicPr/>
+                  </pic:nvPicPr>
+                  <pic:blipFill>
+                    <a:blip r:embed="rId15"/>
+                    <a:stretch>
+                      <a:fillRect/>
+                    </a:stretch>
+                  </pic:blipFill>
+                  <pic:spPr>
+                    <a:xfrm>
+                      <a:off x="0" y="0"/>
+                      <a:ext cx="5400040" cy="466090"/>
+                    </a:xfrm>
+                    <a:prstGeom prst="rect">
+                      <a:avLst/>
+                    </a:prstGeom>
+                  </pic:spPr>
+                </pic:pic>
+              </a:graphicData>
+            </a:graphic>
+          </wp:inline>
+        </w:drawing>
+      </w:r>
+    </w:p>
+    <w:p>
+      <w:pPr>
+        <w:pStyle w:val="Sinespaciado"/>
+      </w:pPr>
+    </w:p>
+    <w:p>
+      <w:pPr>
+        <w:pStyle w:val="Sinespaciado"/>
+      </w:pPr>
+      <w:r>
+        <w:drawing>
+          <wp:inline distT="0" distB="0" distL="0" distR="0" wp14:anchorId="4597092C" wp14:editId="4E47C356">
+            <wp:extent cx="4096322" cy="619211"/>
+            <wp:effectExtent l="0" t="0" r="0" b="9525"/>
+            <wp:docPr id="44379888" name="Imagen 1"/>
+            <wp:cNvGraphicFramePr>
+              <a:graphicFrameLocks xmlns:a="http://schemas.openxmlformats.org/drawingml/2006/main" noChangeAspect="1"/>
+            </wp:cNvGraphicFramePr>
+            <a:graphic xmlns:a="http://schemas.openxmlformats.org/drawingml/2006/main">
+              <a:graphicData uri="http://schemas.openxmlformats.org/drawingml/2006/picture">
+                <pic:pic xmlns:pic="http://schemas.openxmlformats.org/drawingml/2006/picture">
+                  <pic:nvPicPr>
+                    <pic:cNvPr id="44379888" name=""/>
+                    <pic:cNvPicPr/>
+                  </pic:nvPicPr>
+                  <pic:blipFill>
+                    <a:blip r:embed="rId16"/>
+                    <a:stretch>
+                      <a:fillRect/>
+                    </a:stretch>
+                  </pic:blipFill>
+                  <pic:spPr>
+                    <a:xfrm>
+                      <a:off x="0" y="0"/>
+                      <a:ext cx="4096322" cy="619211"/>
+                    </a:xfrm>
+                    <a:prstGeom prst="rect">
+                      <a:avLst/>
+                    </a:prstGeom>
+                  </pic:spPr>
+                </pic:pic>
+              </a:graphicData>
+            </a:graphic>
+          </wp:inline>
+        </w:drawing>
+      </w:r>
+    </w:p>
+    <w:p>
+      <w:pPr>
+        <w:pStyle w:val="Sinespaciado"/>
+      </w:pPr>
+    </w:p>
+    <w:p>
+      <w:pPr>
+        <w:pStyle w:val="Sinespaciado"/>
+      </w:pPr>
+      <w:r>
+        <w:drawing>
+          <wp:inline distT="0" distB="0" distL="0" distR="0" wp14:anchorId="20C5335C" wp14:editId="59F616DC">
+            <wp:extent cx="5351550" cy="399703"/>
+            <wp:effectExtent l="0" t="0" r="1905" b="635"/>
+            <wp:docPr id="1709248952" name="Imagen 1"/>
+            <wp:cNvGraphicFramePr>
+              <a:graphicFrameLocks xmlns:a="http://schemas.openxmlformats.org/drawingml/2006/main" noChangeAspect="1"/>
+            </wp:cNvGraphicFramePr>
+            <a:graphic xmlns:a="http://schemas.openxmlformats.org/drawingml/2006/main">
+              <a:graphicData uri="http://schemas.openxmlformats.org/drawingml/2006/picture">
+                <pic:pic xmlns:pic="http://schemas.openxmlformats.org/drawingml/2006/picture">
+                  <pic:nvPicPr>
+                    <pic:cNvPr id="1709248952" name=""/>
+                    <pic:cNvPicPr/>
+                  </pic:nvPicPr>
+                  <pic:blipFill rotWithShape="1">
+                    <a:blip r:embed="rId17"/>
+                    <a:srcRect l="898" t="21710"/>
+                    <a:stretch>
+                      <a:fillRect/>
+                    </a:stretch>
+                  </pic:blipFill>
+                  <pic:spPr bwMode="auto">
+                    <a:xfrm>
+                      <a:off x="0" y="0"/>
+                      <a:ext cx="5351550" cy="399703"/>
+                    </a:xfrm>
+                    <a:prstGeom prst="rect">
+                      <a:avLst/>
+                    </a:prstGeom>
+                    <a:ln>
+                      <a:noFill/>
+                    </a:ln>
+                    <a:extLst>
+                      <a:ext uri="{53640926-AAD7-44D8-BBD7-CCE9431645EC}">
+                        <a14:shadowObscured xmlns:a14="http://schemas.microsoft.com/office/drawing/2010/main"/>
+                      </a:ext>
+                    </a:extLst>
+                  </pic:spPr>
+                </pic:pic>
+              </a:graphicData>
+            </a:graphic>
+          </wp:inline>
+        </w:drawing>
+      </w:r>
+    </w:p>
+    <w:p>
+      <w:r>
+        <w:br w:type="page"/>
+      </w:r>
+    </w:p>
+    <w:p>
+      <w:pPr>
+        <w:pStyle w:val="Sinespaciado"/>
+        <w:rPr>
+          <w:b/>
+          <w:bCs/>
+          <w:i/>
+          <w:iCs/>
+        </w:rPr>
+      </w:pPr>
+      <w:r>
+        <w:rPr>
+          <w:b/>
+          <w:bCs/>
+          <w:i/>
+          <w:iCs/>
+        </w:rPr>
+        <w:lastRenderedPageBreak/>
+        <w:t>Parte 5: Reflexión final</w:t>
+      </w:r>
+    </w:p>
+    <w:p>
+      <w:pPr>
+        <w:pStyle w:val="Sinespaciado"/>
+        <w:rPr>
+          <w:b/>
+          <w:bCs/>
+          <w:i/>
+          <w:iCs/>
+          <w:sz w:val="20"/>
+          <w:szCs w:val="20"/>
+        </w:rPr>
+      </w:pPr>
+    </w:p>
+    <w:p>
+      <w:pPr>
+        <w:pStyle w:val="Sinespaciado"/>
+        <w:rPr>
+          <w:b/>
+          <w:bCs/>
+        </w:rPr>
+      </w:pPr>
+      <w:r>
+        <w:rPr>
+          <w:b/>
+          <w:bCs/>
+        </w:rPr>
+        <w:t xml:space="preserve">1. </w:t>
+      </w:r>
+      <w:r>
+        <w:rPr>
+          <w:b/>
+          <w:bCs/>
+        </w:rPr>
+        <w:t xml:space="preserve">¿Qué aprendiste sobre cómo funcionan los modelos de lenguaje? </w:t>
+      </w:r>
+    </w:p>
+    <w:p>
+      <w:pPr>
+        <w:pStyle w:val="Sinespaciado"/>
+      </w:pPr>
+      <w:r>
+        <w:t>Que para que funcionen de forma correcta todos tienen que tener, a la hora de la creación</w:t>
+      </w:r>
+      <w:r>
+        <w:t>,</w:t>
+      </w:r>
+      <w:r>
+        <w:t xml:space="preserve"> una gran fuente de datos donde obtener tus respuestas</w:t>
+      </w:r>
+    </w:p>
+    <w:p>
+      <w:pPr>
+        <w:pStyle w:val="Sinespaciado"/>
+      </w:pPr>
+    </w:p>
+    <w:p>
+      <w:pPr>
+        <w:pStyle w:val="Sinespaciado"/>
+        <w:rPr>
+          <w:b/>
+          <w:bCs/>
+        </w:rPr>
+      </w:pPr>
+      <w:r>
+        <w:rPr>
+          <w:b/>
+          <w:bCs/>
+        </w:rPr>
+        <w:t xml:space="preserve">2. </w:t>
+      </w:r>
+      <w:r>
+        <w:rPr>
+          <w:b/>
+          <w:bCs/>
+        </w:rPr>
+        <w:t>¿Qué diferencias notaste entre distintos prompts</w:t>
+      </w:r>
+      <w:r>
+        <w:rPr>
+          <w:b/>
+          <w:bCs/>
+          <w:i/>
+          <w:iCs/>
+        </w:rPr>
+        <w:t xml:space="preserve"> </w:t>
+      </w:r>
+      <w:r>
+        <w:rPr>
+          <w:b/>
+          <w:bCs/>
+        </w:rPr>
+        <w:t xml:space="preserve">o configuraciones? </w:t>
+      </w:r>
+    </w:p>
+    <w:p>
+      <w:pPr>
+        <w:pStyle w:val="Sinespaciado"/>
+      </w:pPr>
+      <w:r>
+        <w:t>Que cada configuración puede ser totalmente distinta y por lo tanto puedes crear varios modelos totalmente diferentes para que te ayude en todas las tareas que tengas que hacer en tu día a día</w:t>
+      </w:r>
+    </w:p>
+    <w:p>
+      <w:pPr>
+        <w:pStyle w:val="Sinespaciado"/>
+      </w:pPr>
+    </w:p>
+    <w:p>
+      <w:pPr>
+        <w:pStyle w:val="Sinespaciado"/>
+        <w:rPr>
+          <w:b/>
+          <w:bCs/>
+        </w:rPr>
+      </w:pPr>
+      <w:r>
+        <w:rPr>
+          <w:b/>
+          <w:bCs/>
+        </w:rPr>
+        <w:t xml:space="preserve">3. </w:t>
+      </w:r>
+      <w:r>
+        <w:rPr>
+          <w:b/>
+          <w:bCs/>
+        </w:rPr>
+        <w:t xml:space="preserve">¿Cómo podría aplicarse esta tecnología en la educación? </w:t>
+      </w:r>
+    </w:p>
+    <w:p>
+      <w:pPr>
+        <w:pStyle w:val="Sinespaciado"/>
+      </w:pPr>
+      <w:r>
+        <w:t xml:space="preserve">Podrías crear diferentes “tutores” como el que yo he hecho de ejemplo (entre otros), </w:t>
+      </w:r>
+      <w:r>
+        <w:t>según la imaginación y necesidad de la gente para aprender sobre la asignatura que más le cueste o profundizar en una que le guste</w:t>
+      </w:r>
+    </w:p>
+    <w:p>
+      <w:pPr>
+        <w:pStyle w:val="Sinespaciado"/>
+      </w:pPr>
+    </w:p>
+    <w:p>
+      <w:pPr>
+        <w:pStyle w:val="Sinespaciado"/>
+        <w:rPr>
+          <w:b/>
+          <w:bCs/>
+        </w:rPr>
+      </w:pPr>
+      <w:r>
+        <w:rPr>
+          <w:b/>
+          <w:bCs/>
+        </w:rPr>
+        <w:t xml:space="preserve">4. </w:t>
+      </w:r>
+      <w:r>
+        <w:rPr>
+          <w:b/>
+          <w:bCs/>
+        </w:rPr>
+        <w:t xml:space="preserve">¿Qué limitaciones o riesgos observas al usar IA en el aula? </w:t>
+      </w:r>
+    </w:p>
+    <w:p>
+      <w:pPr>
+        <w:pStyle w:val="Sinespaciado"/>
+      </w:pPr>
+      <w:r>
+        <w:t xml:space="preserve">Que el alumno asuma que no necesita al profesor ya que la IA realiza la misma </w:t>
+      </w:r>
+      <w:r>
+        <w:t>función,</w:t>
+      </w:r>
+      <w:r>
+        <w:t xml:space="preserve"> pero hay que tener en cuenta las distintas limitaciones que tiene la </w:t>
+      </w:r>
+      <w:r>
+        <w:t>IA.</w:t>
+      </w:r>
+    </w:p>
+    <w:p>
+      <w:pPr>
+        <w:pStyle w:val="Sinespaciado"/>
+      </w:pPr>
+    </w:p>
+    <w:p>
+      <w:pPr>
+        <w:pStyle w:val="Sinespaciado"/>
+        <w:rPr>
+          <w:b/>
+          <w:bCs/>
+        </w:rPr>
+      </w:pPr>
+      <w:r>
+        <w:rPr>
+          <w:b/>
+          <w:bCs/>
+        </w:rPr>
+        <w:t xml:space="preserve">5. </w:t>
+      </w:r>
+      <w:r>
+        <w:rPr>
+          <w:b/>
+          <w:bCs/>
+        </w:rPr>
+        <w:t xml:space="preserve">(Opcional) ¿Qué nombre le pondrías a tu tutor virtual? </w:t>
+      </w:r>
+    </w:p>
+    <w:p>
+      <w:pPr>
+        <w:pStyle w:val="Sinespaciado"/>
+      </w:pPr>
+      <w:r>
+        <w:t>Where Is…? Version Europa</w:t>
+      </w:r>
+    </w:p>
+    <w:p>
+      <w:pPr>
+        <w:pStyle w:val="Sinespaciado"/>
+      </w:pPr>
+      <w:r>
+        <w:t>Facil de recordar y escalable a otros continentes</w:t>
+      </w:r>
     </w:p>
     <w:sectPr>
       <w:pgSz w:w="11906" w:h="16838"/>
@@ -533,8 +1529,62 @@
       <w:lvlJc w:val="left"/>
     </w:lvl>
   </w:abstractNum>
+  <w:abstractNum w:abstractNumId="1" w15:restartNumberingAfterBreak="0">
+    <w:nsid w:val="37341B3B"/>
+    <w:multiLevelType w:val="hybridMultilevel"/>
+    <w:tmpl w:val="FFFFFFFF"/>
+    <w:lvl w:ilvl="0" w:tplc="FFFFFFFF">
+      <w:start w:val="1"/>
+      <w:numFmt w:val="decimal"/>
+      <w:lvlText w:val="%1."/>
+      <w:lvlJc w:val="left"/>
+    </w:lvl>
+    <w:lvl w:ilvl="1" w:tplc="FFFFFFFF">
+      <w:numFmt w:val="decimal"/>
+      <w:lvlText w:val=""/>
+      <w:lvlJc w:val="left"/>
+    </w:lvl>
+    <w:lvl w:ilvl="2" w:tplc="FFFFFFFF">
+      <w:numFmt w:val="decimal"/>
+      <w:lvlText w:val=""/>
+      <w:lvlJc w:val="left"/>
+    </w:lvl>
+    <w:lvl w:ilvl="3" w:tplc="FFFFFFFF">
+      <w:numFmt w:val="decimal"/>
+      <w:lvlText w:val=""/>
+      <w:lvlJc w:val="left"/>
+    </w:lvl>
+    <w:lvl w:ilvl="4" w:tplc="FFFFFFFF">
+      <w:numFmt w:val="decimal"/>
+      <w:lvlText w:val=""/>
+      <w:lvlJc w:val="left"/>
+    </w:lvl>
+    <w:lvl w:ilvl="5" w:tplc="FFFFFFFF">
+      <w:numFmt w:val="decimal"/>
+      <w:lvlText w:val=""/>
+      <w:lvlJc w:val="left"/>
+    </w:lvl>
+    <w:lvl w:ilvl="6" w:tplc="FFFFFFFF">
+      <w:numFmt w:val="decimal"/>
+      <w:lvlText w:val=""/>
+      <w:lvlJc w:val="left"/>
+    </w:lvl>
+    <w:lvl w:ilvl="7" w:tplc="FFFFFFFF">
+      <w:numFmt w:val="decimal"/>
+      <w:lvlText w:val=""/>
+      <w:lvlJc w:val="left"/>
+    </w:lvl>
+    <w:lvl w:ilvl="8" w:tplc="FFFFFFFF">
+      <w:numFmt w:val="decimal"/>
+      <w:lvlText w:val=""/>
+      <w:lvlJc w:val="left"/>
+    </w:lvl>
+  </w:abstractNum>
   <w:num w:numId="1" w16cid:durableId="2028174864">
     <w:abstractNumId w:val="0"/>
+  </w:num>
+  <w:num w:numId="2" w16cid:durableId="140126135">
+    <w:abstractNumId w:val="1"/>
   </w:num>
 </w:numbering>
 </file>
@@ -1142,7 +2192,6 @@
   <w:style w:type="character" w:default="1" w:styleId="Fuentedeprrafopredeter">
     <w:name w:val="Default Paragraph Font"/>
     <w:uiPriority w:val="1"/>
-    <w:semiHidden/>
     <w:unhideWhenUsed/>
   </w:style>
   <w:style w:type="table" w:default="1" w:styleId="Tablanormal">

</xml_diff>